<commit_message>
VSWR autotest documentation ECO
N12-3541 DownConverter VSWR autotest program and ATP and CS and pictures and ECN
</commit_message>
<xml_diff>
--- a/CS_03550-1D.docx
+++ b/CS_03550-1D.docx
@@ -366,6 +366,19 @@
         <w:ind w:left="720"/>
       </w:pPr>
     </w:p>
+    <w:p>
+      <w:pPr>
+        <w:ind w:left="720"/>
+      </w:pPr>
+      <w:proofErr w:type="spellStart"/>
+      <w:r>
+        <w:t>Revison</w:t>
+      </w:r>
+      <w:proofErr w:type="spellEnd"/>
+      <w:r>
+        <w:t xml:space="preserve"> D …….</w:t>
+      </w:r>
+    </w:p>
     <w:p/>
     <w:p>
       <w:pPr>
@@ -629,7 +642,15 @@
         <w:ind w:left="2160"/>
       </w:pPr>
       <w:r>
-        <w:t>Ensure all computers writing data to this server have mapped their A:\ drive to the VEE_SERVER  Directory Location.</w:t>
+        <w:t>Ensure all computers writing data to this server have mapped their A:\ drive to the VEE_</w:t>
+      </w:r>
+      <w:proofErr w:type="gramStart"/>
+      <w:r>
+        <w:t>SERVER  Directory</w:t>
+      </w:r>
+      <w:proofErr w:type="gramEnd"/>
+      <w:r>
+        <w:t xml:space="preserve"> Location.</w:t>
       </w:r>
       <w:r>
         <w:rPr>
@@ -778,6 +799,7 @@
         <w:ind w:left="1440" w:firstLine="720"/>
       </w:pPr>
       <w:r>
+        <w:lastRenderedPageBreak/>
         <w:t xml:space="preserve">VEE Programs; </w:t>
       </w:r>
       <w:r>
@@ -2325,7 +2347,6 @@
         <w:rPr>
           <w:b/>
         </w:rPr>
-        <w:lastRenderedPageBreak/>
         <w:t>Test Equipment Required:</w:t>
       </w:r>
       <w:r>
@@ -2525,13 +2546,21 @@
         <w:ind w:firstLine="720"/>
       </w:pPr>
       <w:r>
-        <w:t>To Setup and Run Test Program (N12-3541 VSW</w:t>
+        <w:t xml:space="preserve">To Setup and Run Test Program (N12-3541 </w:t>
+      </w:r>
+      <w:proofErr w:type="spellStart"/>
+      <w:r>
+        <w:t>VSW</w:t>
       </w:r>
       <w:r>
         <w:t>R.</w:t>
       </w:r>
       <w:r>
-        <w:t>vxe – In VEE Programs Directory)</w:t>
+        <w:t>vxe</w:t>
+      </w:r>
+      <w:proofErr w:type="spellEnd"/>
+      <w:r>
+        <w:t xml:space="preserve"> – In VEE Programs Directory)</w:t>
       </w:r>
     </w:p>
     <w:p>
@@ -2571,7 +2600,15 @@
         <w:ind w:left="1440" w:firstLine="720"/>
       </w:pPr>
       <w:r>
-        <w:t>Under VEE Setup Data place the following 3 pictures called by this program</w:t>
+        <w:t xml:space="preserve">Under VEE Setup Data </w:t>
+      </w:r>
+      <w:proofErr w:type="gramStart"/>
+      <w:r>
+        <w:t>place</w:t>
+      </w:r>
+      <w:proofErr w:type="gramEnd"/>
+      <w:r>
+        <w:t xml:space="preserve"> the following 3 pictures called by this program</w:t>
       </w:r>
     </w:p>
     <w:p>
@@ -2582,7 +2619,7 @@
         <w:t>N12-3541 IF J7 VSWR Test SetUp</w:t>
       </w:r>
       <w:r>
-        <w:t>,</w:t>
+        <w:t>.</w:t>
       </w:r>
       <w:r>
         <w:t>jpg</w:t>
@@ -2596,7 +2633,7 @@
         <w:t>N12-3541 J6 Test Port VSWR, Insertion &amp; Switch Isolation Test SetUp</w:t>
       </w:r>
       <w:r>
-        <w:t>,</w:t>
+        <w:t>.</w:t>
       </w:r>
       <w:r>
         <w:t>jpg</w:t>
@@ -2617,8 +2654,13 @@
       <w:pPr>
         <w:ind w:left="1440" w:firstLine="720"/>
       </w:pPr>
-      <w:r>
-        <w:t xml:space="preserve">Also </w:t>
+      <w:proofErr w:type="gramStart"/>
+      <w:r>
+        <w:t>Also</w:t>
+      </w:r>
+      <w:proofErr w:type="gramEnd"/>
+      <w:r>
+        <w:t xml:space="preserve"> </w:t>
       </w:r>
       <w:r>
         <w:t>in this directory insure that the data template is the most current version</w:t>
@@ -2668,22 +2710,7 @@
         <w:ind w:left="720" w:firstLine="720"/>
       </w:pPr>
       <w:r>
-        <w:t xml:space="preserve">Install </w:t>
-      </w:r>
-      <w:r>
-        <w:t>the same t</w:t>
-      </w:r>
-      <w:r>
-        <w:t xml:space="preserve">hree Directories under the </w:t>
-      </w:r>
-      <w:r>
-        <w:t>A</w:t>
-      </w:r>
-      <w:r>
-        <w:t xml:space="preserve">: Drive </w:t>
-      </w:r>
-      <w:r>
-        <w:t>(also known  as the Server )</w:t>
+        <w:t>Install the same three Directories under the A: Drive (also known as the Server)</w:t>
       </w:r>
     </w:p>
     <w:p>
@@ -2735,251 +2762,254 @@
       <w:r>
         <w:t>_A1_Final_Data_Sheet</w:t>
       </w:r>
+      <w:r>
+        <w:t>.xlsx</w:t>
+      </w:r>
+    </w:p>
+    <w:p>
+      <w:pPr>
+        <w:ind w:left="720" w:firstLine="720"/>
+      </w:pPr>
+    </w:p>
+    <w:p>
+      <w:pPr>
+        <w:ind w:left="720" w:firstLine="720"/>
+      </w:pPr>
+      <w:r>
+        <w:t>Install Agilent VEE Library 17.2; Agilent VEE 9.32; and Microsoft EXCEL (Office 12 or later)</w:t>
+      </w:r>
+    </w:p>
+    <w:p>
+      <w:pPr>
+        <w:ind w:left="720" w:firstLine="720"/>
+      </w:pPr>
+    </w:p>
+    <w:p>
+      <w:pPr>
+        <w:ind w:left="720" w:firstLine="720"/>
+      </w:pPr>
+      <w:r>
+        <w:t xml:space="preserve">Please refer to </w:t>
+      </w:r>
+      <w:r>
+        <w:t>ATP-03550-1D</w:t>
+      </w:r>
+      <w:r>
+        <w:t xml:space="preserve"> Appendix </w:t>
+      </w:r>
+      <w:r>
+        <w:t>A section 6.7</w:t>
+      </w:r>
+      <w:r>
+        <w:t xml:space="preserve"> for </w:t>
+      </w:r>
+      <w:r>
+        <w:t xml:space="preserve">the </w:t>
+      </w:r>
+      <w:r>
+        <w:t>VSWR</w:t>
+      </w:r>
+      <w:r>
+        <w:t xml:space="preserve"> test</w:t>
+      </w:r>
+      <w:r>
+        <w:t xml:space="preserve"> usage </w:t>
+      </w:r>
+      <w:r>
+        <w:t>instructions</w:t>
+      </w:r>
+      <w:r>
+        <w:t>.</w:t>
+      </w:r>
+    </w:p>
+    <w:p/>
+    <w:p>
+      <w:pPr>
+        <w:ind w:firstLine="720"/>
+      </w:pPr>
+      <w:r>
+        <w:t>Set test equipment to the correct HPIB addresses – As shown below</w:t>
+      </w:r>
+    </w:p>
+    <w:p>
+      <w:pPr>
+        <w:ind w:firstLine="720"/>
+        <w:rPr>
+          <w:b/>
+        </w:rPr>
+      </w:pPr>
+    </w:p>
+    <w:p>
+      <w:pPr>
+        <w:ind w:firstLine="720"/>
+        <w:rPr>
+          <w:b/>
+        </w:rPr>
+      </w:pPr>
+      <w:r>
+        <w:rPr>
+          <w:b/>
+        </w:rPr>
+        <w:t>Test Equipment Required:</w:t>
+      </w:r>
+      <w:r>
+        <w:rPr>
+          <w:b/>
+        </w:rPr>
+        <w:t xml:space="preserve"> (Reference ATP-03550 for additional Equipment Required.)</w:t>
+      </w:r>
+      <w:r>
+        <w:rPr>
+          <w:b/>
+        </w:rPr>
+        <w:tab/>
+        <w:t>GPIB Address:</w:t>
+      </w:r>
+    </w:p>
+    <w:p>
+      <w:r>
+        <w:tab/>
+      </w:r>
+      <w:r>
+        <w:tab/>
+        <w:t>HP8757D</w:t>
+      </w:r>
+      <w:r>
+        <w:tab/>
+      </w:r>
+      <w:r>
+        <w:tab/>
+        <w:t>Scalar Analyzer</w:t>
+      </w:r>
+      <w:r>
+        <w:tab/>
+      </w:r>
+      <w:r>
+        <w:tab/>
+      </w:r>
+      <w:r>
+        <w:tab/>
+      </w:r>
+      <w:r>
+        <w:tab/>
+      </w:r>
+      <w:r>
+        <w:tab/>
+      </w:r>
+      <w:r>
+        <w:tab/>
+        <w:t>16</w:t>
+      </w:r>
+    </w:p>
+    <w:p>
+      <w:pPr>
+        <w:ind w:left="720" w:firstLine="720"/>
+      </w:pPr>
+      <w:r>
+        <w:t>HP83640A</w:t>
+      </w:r>
+      <w:r>
+        <w:tab/>
+      </w:r>
+      <w:r>
+        <w:tab/>
+        <w:t>RF Source (10MHz to 40 GHz)</w:t>
+      </w:r>
+      <w:r>
+        <w:tab/>
+      </w:r>
+      <w:r>
+        <w:tab/>
+      </w:r>
+      <w:r>
+        <w:tab/>
+      </w:r>
+      <w:r>
+        <w:tab/>
+        <w:t>19</w:t>
+      </w:r>
+    </w:p>
+    <w:p>
+      <w:r>
+        <w:tab/>
+      </w:r>
+      <w:r>
+        <w:tab/>
+        <w:t xml:space="preserve">Desktop/Laptop </w:t>
+      </w:r>
+      <w:r>
+        <w:tab/>
+      </w:r>
+      <w:r>
+        <w:tab/>
+        <w:t>Windows 10 OS</w:t>
+      </w:r>
+    </w:p>
+    <w:p>
+      <w:r>
+        <w:tab/>
+      </w:r>
+      <w:r>
+        <w:tab/>
+        <w:t xml:space="preserve">HP 82357B </w:t>
+      </w:r>
+      <w:r>
+        <w:tab/>
+      </w:r>
+      <w:r>
+        <w:tab/>
+        <w:t xml:space="preserve">USB/GPIB Interface </w:t>
+      </w:r>
+    </w:p>
+    <w:p>
+      <w:r>
+        <w:tab/>
+      </w:r>
+      <w:r>
+        <w:tab/>
+        <w:t>HP 85027D</w:t>
+      </w:r>
+      <w:r>
+        <w:tab/>
+      </w:r>
+      <w:r>
+        <w:tab/>
+        <w:t>Directional Bridge</w:t>
+      </w:r>
+    </w:p>
+    <w:p>
+      <w:pPr>
+        <w:ind w:firstLine="720"/>
+        <w:rPr>
+          <w:b/>
+        </w:rPr>
+      </w:pPr>
+    </w:p>
+    <w:p>
+      <w:pPr>
+        <w:ind w:firstLine="720"/>
+        <w:rPr>
+          <w:b/>
+        </w:rPr>
+      </w:pPr>
+    </w:p>
+    <w:p>
+      <w:pPr>
+        <w:ind w:firstLine="720"/>
+        <w:rPr>
+          <w:b/>
+        </w:rPr>
+      </w:pPr>
+    </w:p>
+    <w:p>
+      <w:pPr>
+        <w:ind w:firstLine="720"/>
+        <w:rPr>
+          <w:b/>
+        </w:rPr>
+      </w:pPr>
       <w:bookmarkStart w:id="0" w:name="_GoBack"/>
       <w:bookmarkEnd w:id="0"/>
-    </w:p>
-    <w:p>
-      <w:pPr>
-        <w:ind w:left="720" w:firstLine="720"/>
-      </w:pPr>
-    </w:p>
-    <w:p>
-      <w:pPr>
-        <w:ind w:left="720" w:firstLine="720"/>
-      </w:pPr>
-      <w:r>
-        <w:t>Install Agilent VEE Library 17.2; Agilent VEE 9.32; and Microsoft EXCEL (Office 12 or later)</w:t>
-      </w:r>
-    </w:p>
-    <w:p>
-      <w:pPr>
-        <w:ind w:left="720" w:firstLine="720"/>
-      </w:pPr>
-    </w:p>
-    <w:p>
-      <w:pPr>
-        <w:ind w:left="720" w:firstLine="720"/>
-      </w:pPr>
-      <w:r>
-        <w:t xml:space="preserve">Please refer to </w:t>
-      </w:r>
-      <w:r>
-        <w:t>ATP-03550-1D</w:t>
-      </w:r>
-      <w:r>
-        <w:t xml:space="preserve"> Appendix </w:t>
-      </w:r>
-      <w:r>
-        <w:t>A section 6.7</w:t>
-      </w:r>
-      <w:r>
-        <w:t xml:space="preserve"> for </w:t>
-      </w:r>
-      <w:r>
-        <w:t xml:space="preserve">the </w:t>
-      </w:r>
-      <w:r>
-        <w:t>VSWR</w:t>
-      </w:r>
-      <w:r>
-        <w:t xml:space="preserve"> test</w:t>
-      </w:r>
-      <w:r>
-        <w:t xml:space="preserve"> usage </w:t>
-      </w:r>
-      <w:r>
-        <w:t>instructions</w:t>
-      </w:r>
-      <w:r>
-        <w:t>.</w:t>
-      </w:r>
-    </w:p>
-    <w:p/>
-    <w:p>
-      <w:pPr>
-        <w:ind w:firstLine="720"/>
-      </w:pPr>
-      <w:r>
-        <w:t>Set test equipment to the correct HPIB addresses – As shown below</w:t>
-      </w:r>
-    </w:p>
-    <w:p>
-      <w:pPr>
-        <w:ind w:firstLine="720"/>
-        <w:rPr>
-          <w:b/>
-        </w:rPr>
-      </w:pPr>
-    </w:p>
-    <w:p>
-      <w:pPr>
-        <w:ind w:firstLine="720"/>
-        <w:rPr>
-          <w:b/>
-        </w:rPr>
-      </w:pPr>
-      <w:r>
-        <w:rPr>
-          <w:b/>
-        </w:rPr>
-        <w:t>Test Equipment Required:</w:t>
-      </w:r>
-      <w:r>
-        <w:rPr>
-          <w:b/>
-        </w:rPr>
-        <w:t xml:space="preserve"> (Reference ATP-03550 for additional Equipment Required.)</w:t>
-      </w:r>
-      <w:r>
-        <w:rPr>
-          <w:b/>
-        </w:rPr>
-        <w:tab/>
-        <w:t>GPIB Address:</w:t>
-      </w:r>
-    </w:p>
-    <w:p>
-      <w:r>
-        <w:tab/>
-      </w:r>
-      <w:r>
-        <w:tab/>
-        <w:t>HP8757D</w:t>
-      </w:r>
-      <w:r>
-        <w:tab/>
-      </w:r>
-      <w:r>
-        <w:tab/>
-        <w:t>Scalar Analyzer</w:t>
-      </w:r>
-      <w:r>
-        <w:tab/>
-      </w:r>
-      <w:r>
-        <w:tab/>
-      </w:r>
-      <w:r>
-        <w:tab/>
-      </w:r>
-      <w:r>
-        <w:tab/>
-      </w:r>
-      <w:r>
-        <w:tab/>
-      </w:r>
-      <w:r>
-        <w:tab/>
-        <w:t>16</w:t>
-      </w:r>
-    </w:p>
-    <w:p>
-      <w:pPr>
-        <w:ind w:left="720" w:firstLine="720"/>
-      </w:pPr>
-      <w:r>
-        <w:t>HP83640A</w:t>
-      </w:r>
-      <w:r>
-        <w:tab/>
-      </w:r>
-      <w:r>
-        <w:tab/>
-        <w:t>RF Source (10MHz to 40 GHz)</w:t>
-      </w:r>
-      <w:r>
-        <w:tab/>
-      </w:r>
-      <w:r>
-        <w:tab/>
-      </w:r>
-      <w:r>
-        <w:tab/>
-      </w:r>
-      <w:r>
-        <w:tab/>
-        <w:t>19</w:t>
-      </w:r>
-    </w:p>
-    <w:p>
-      <w:r>
-        <w:tab/>
-      </w:r>
-      <w:r>
-        <w:tab/>
-        <w:t xml:space="preserve">Desktop/Laptop </w:t>
-      </w:r>
-      <w:r>
-        <w:tab/>
-      </w:r>
-      <w:r>
-        <w:tab/>
-        <w:t>Windows 10 OS</w:t>
-      </w:r>
-    </w:p>
-    <w:p>
-      <w:r>
-        <w:tab/>
-      </w:r>
-      <w:r>
-        <w:tab/>
-        <w:t xml:space="preserve">HP 82357B </w:t>
-      </w:r>
-      <w:r>
-        <w:tab/>
-      </w:r>
-      <w:r>
-        <w:tab/>
-        <w:t xml:space="preserve">USB/GPIB Interface </w:t>
-      </w:r>
-    </w:p>
-    <w:p>
-      <w:r>
-        <w:tab/>
-      </w:r>
-      <w:r>
-        <w:tab/>
-        <w:t>HP 85027D</w:t>
-      </w:r>
-      <w:r>
-        <w:tab/>
-      </w:r>
-      <w:r>
-        <w:tab/>
-        <w:t>Directional Bridge</w:t>
-      </w:r>
-    </w:p>
-    <w:p>
-      <w:pPr>
-        <w:ind w:firstLine="720"/>
-        <w:rPr>
-          <w:b/>
-        </w:rPr>
-      </w:pPr>
-    </w:p>
-    <w:p>
-      <w:pPr>
-        <w:ind w:firstLine="720"/>
-        <w:rPr>
-          <w:b/>
-        </w:rPr>
-      </w:pPr>
-    </w:p>
-    <w:p>
-      <w:pPr>
-        <w:ind w:firstLine="720"/>
-        <w:rPr>
-          <w:b/>
-        </w:rPr>
-      </w:pPr>
-    </w:p>
-    <w:p>
-      <w:pPr>
-        <w:ind w:firstLine="720"/>
-        <w:rPr>
-          <w:b/>
-        </w:rPr>
-      </w:pPr>
     </w:p>
     <w:p>
       <w:r>
@@ -5428,8 +5458,18 @@
               <w:sz w:val="11"/>
               <w:szCs w:val="11"/>
             </w:rPr>
-            <w:t>2 PLACE DECIMAL</w:t>
-          </w:r>
+            <w:t xml:space="preserve">2 PLACE </w:t>
+          </w:r>
+          <w:proofErr w:type="gramStart"/>
+          <w:r>
+            <w:rPr>
+              <w:rFonts w:ascii="Arial" w:hAnsi="Arial"/>
+              <w:sz w:val="11"/>
+              <w:szCs w:val="11"/>
+            </w:rPr>
+            <w:t>DECIMAL</w:t>
+          </w:r>
+          <w:proofErr w:type="gramEnd"/>
           <w:r>
             <w:rPr>
               <w:rFonts w:ascii="Arial" w:hAnsi="Arial"/>
@@ -5471,8 +5511,18 @@
               <w:sz w:val="11"/>
               <w:szCs w:val="11"/>
             </w:rPr>
-            <w:t>3 PLACE DECIMAL</w:t>
-          </w:r>
+            <w:t xml:space="preserve">3 PLACE </w:t>
+          </w:r>
+          <w:proofErr w:type="gramStart"/>
+          <w:r>
+            <w:rPr>
+              <w:rFonts w:ascii="Arial" w:hAnsi="Arial"/>
+              <w:sz w:val="11"/>
+              <w:szCs w:val="11"/>
+            </w:rPr>
+            <w:t>DECIMAL</w:t>
+          </w:r>
+          <w:proofErr w:type="gramEnd"/>
           <w:r>
             <w:rPr>
               <w:rFonts w:ascii="Arial" w:hAnsi="Arial"/>
@@ -6206,7 +6256,7 @@
               <w:sz w:val="24"/>
               <w:szCs w:val="24"/>
             </w:rPr>
-            <w:t>C</w:t>
+            <w:t>D</w:t>
           </w:r>
         </w:p>
       </w:tc>
@@ -6895,7 +6945,7 @@
               <w:sz w:val="24"/>
               <w:szCs w:val="24"/>
             </w:rPr>
-            <w:t>C</w:t>
+            <w:t>D</w:t>
           </w:r>
         </w:p>
       </w:tc>
@@ -10093,7 +10143,7 @@
 </file>
 
 <file path=customXml/itemProps1.xml><?xml version="1.0" encoding="utf-8"?>
-<ds:datastoreItem xmlns:ds="http://schemas.openxmlformats.org/officeDocument/2006/customXml" ds:itemID="{D9A9CD85-C902-4448-83B2-3976C8F6C4EF}">
+<ds:datastoreItem xmlns:ds="http://schemas.openxmlformats.org/officeDocument/2006/customXml" ds:itemID="{769D9570-B750-465C-81B2-BF8BD7E1D708}">
   <ds:schemaRefs>
     <ds:schemaRef ds:uri="http://schemas.openxmlformats.org/officeDocument/2006/bibliography"/>
   </ds:schemaRefs>

</xml_diff>

<commit_message>
1st Review with Ross. edits to 4 files
CS_03550-1D new drawings for all 4 measurements
ATP-03550H new screen capture of hpVee windows. pointers added to 4 sections to find automated test in Appendix A sect 6.7.
N12-3541 VSWR.vee new pictures for set-ups . new title names and button names for set-ups.
</commit_message>
<xml_diff>
--- a/CS_03550-1D.docx
+++ b/CS_03550-1D.docx
@@ -125,60 +125,60 @@
         <w:t>-1</w:t>
       </w:r>
       <w:r>
+        <w:t>D</w:t>
+      </w:r>
+      <w:r>
+        <w:t xml:space="preserve"> Software:</w:t>
+      </w:r>
+    </w:p>
+    <w:p>
+      <w:r>
+        <w:tab/>
+      </w:r>
+      <w:r>
+        <w:tab/>
+      </w:r>
+      <w:r>
+        <w:tab/>
+      </w:r>
+      <w:r>
+        <w:tab/>
+      </w:r>
+      <w:r>
+        <w:tab/>
+      </w:r>
+      <w:r>
+        <w:tab/>
+      </w:r>
+      <w:r>
+        <w:tab/>
+      </w:r>
+      <w:r>
+        <w:tab/>
+      </w:r>
+      <w:r>
+        <w:tab/>
+      </w:r>
+      <w:r>
+        <w:tab/>
+      </w:r>
+    </w:p>
+    <w:p>
+      <w:pPr>
+        <w:ind w:firstLine="720"/>
+      </w:pPr>
+      <w:r>
+        <w:t>Revision History</w:t>
+      </w:r>
+      <w:r>
+        <w:t>:</w:t>
+      </w:r>
+      <w:r>
+        <w:t xml:space="preserve"> 1</w:t>
+      </w:r>
+      <w:r>
         <w:t>C</w:t>
       </w:r>
-      <w:r>
-        <w:t xml:space="preserve"> Software:</w:t>
-      </w:r>
-    </w:p>
-    <w:p>
-      <w:r>
-        <w:tab/>
-      </w:r>
-      <w:r>
-        <w:tab/>
-      </w:r>
-      <w:r>
-        <w:tab/>
-      </w:r>
-      <w:r>
-        <w:tab/>
-      </w:r>
-      <w:r>
-        <w:tab/>
-      </w:r>
-      <w:r>
-        <w:tab/>
-      </w:r>
-      <w:r>
-        <w:tab/>
-      </w:r>
-      <w:r>
-        <w:tab/>
-      </w:r>
-      <w:r>
-        <w:tab/>
-      </w:r>
-      <w:r>
-        <w:tab/>
-      </w:r>
-    </w:p>
-    <w:p>
-      <w:pPr>
-        <w:ind w:firstLine="720"/>
-      </w:pPr>
-      <w:r>
-        <w:t>Revision History</w:t>
-      </w:r>
-      <w:r>
-        <w:t>:</w:t>
-      </w:r>
-      <w:r>
-        <w:t xml:space="preserve"> 1</w:t>
-      </w:r>
-      <w:r>
-        <w:t>C</w:t>
-      </w:r>
     </w:p>
     <w:p>
       <w:pPr>
@@ -231,7 +231,13 @@
         <w:t>Test Port</w:t>
       </w:r>
       <w:r>
-        <w:t xml:space="preserve"> Insertion and</w:t>
+        <w:t xml:space="preserve"> Insertion</w:t>
+      </w:r>
+      <w:r>
+        <w:t xml:space="preserve"> Loss</w:t>
+      </w:r>
+      <w:r>
+        <w:t xml:space="preserve"> and</w:t>
       </w:r>
       <w:r>
         <w:t xml:space="preserve"> Test Port</w:t>
@@ -339,6 +345,45 @@
       <w:pPr>
         <w:ind w:left="720"/>
       </w:pPr>
+      <w:commentRangeStart w:id="0"/>
+      <w:r>
+        <w:t xml:space="preserve">Revision D </w:t>
+      </w:r>
+      <w:r>
+        <w:t>a</w:t>
+      </w:r>
+      <w:r>
+        <w:t xml:space="preserve">dded </w:t>
+      </w:r>
+      <w:commentRangeEnd w:id="0"/>
+      <w:r>
+        <w:rPr>
+          <w:rStyle w:val="CommentReference"/>
+        </w:rPr>
+        <w:commentReference w:id="0"/>
+      </w:r>
+      <w:r>
+        <w:t xml:space="preserve">VSWR, Test Port Insertion </w:t>
+      </w:r>
+      <w:r>
+        <w:t xml:space="preserve">Loss </w:t>
+      </w:r>
+      <w:r>
+        <w:t xml:space="preserve">and Test Port Isolation </w:t>
+      </w:r>
+      <w:r>
+        <w:t>semi-automated testing capability. This captures measurements from the scalar analyzer and saves it to the data record for Pre-Test and Final-Test data sheets.</w:t>
+      </w:r>
+    </w:p>
+    <w:p>
+      <w:pPr>
+        <w:ind w:left="720"/>
+      </w:pPr>
+    </w:p>
+    <w:p>
+      <w:pPr>
+        <w:ind w:left="720"/>
+      </w:pPr>
       <w:r>
         <w:t xml:space="preserve">Test Capability includes: </w:t>
       </w:r>
@@ -354,29 +399,31 @@
       <w:r>
         <w:t xml:space="preserve">, </w:t>
       </w:r>
-      <w:r>
-        <w:t xml:space="preserve">and </w:t>
-      </w:r>
+      <w:commentRangeStart w:id="1"/>
       <w:r>
         <w:t>Phase Testing</w:t>
       </w:r>
-    </w:p>
-    <w:p>
-      <w:pPr>
-        <w:ind w:left="720"/>
-      </w:pPr>
-    </w:p>
-    <w:p>
-      <w:pPr>
-        <w:ind w:left="720"/>
-      </w:pPr>
-      <w:proofErr w:type="spellStart"/>
-      <w:r>
-        <w:t>Revison</w:t>
-      </w:r>
-      <w:proofErr w:type="spellEnd"/>
-      <w:r>
-        <w:t xml:space="preserve"> D …….</w:t>
+      <w:r>
+        <w:t xml:space="preserve">, VSWR, </w:t>
+      </w:r>
+      <w:r>
+        <w:t>Test Port Insertion</w:t>
+      </w:r>
+      <w:r>
+        <w:t xml:space="preserve"> Loss</w:t>
+      </w:r>
+      <w:r>
+        <w:t xml:space="preserve"> and Test Port Isolation</w:t>
+      </w:r>
+      <w:r>
+        <w:t>.</w:t>
+      </w:r>
+      <w:commentRangeEnd w:id="1"/>
+      <w:r>
+        <w:rPr>
+          <w:rStyle w:val="CommentReference"/>
+        </w:rPr>
+        <w:commentReference w:id="1"/>
       </w:r>
     </w:p>
     <w:p/>
@@ -642,15 +689,7 @@
         <w:ind w:left="2160"/>
       </w:pPr>
       <w:r>
-        <w:t>Ensure all computers writing data to this server have mapped their A:\ drive to the VEE_</w:t>
-      </w:r>
-      <w:proofErr w:type="gramStart"/>
-      <w:r>
-        <w:t>SERVER  Directory</w:t>
-      </w:r>
-      <w:proofErr w:type="gramEnd"/>
-      <w:r>
-        <w:t xml:space="preserve"> Location.</w:t>
+        <w:t>Ensure all computers writing data to this server have mapped their A:\ drive to the VEE_SERVER  Directory Location.</w:t>
       </w:r>
       <w:r>
         <w:rPr>
@@ -785,6 +824,7 @@
         <w:ind w:left="720" w:firstLine="720"/>
       </w:pPr>
       <w:r>
+        <w:lastRenderedPageBreak/>
         <w:t xml:space="preserve">Install </w:t>
       </w:r>
       <w:r>
@@ -799,7 +839,6 @@
         <w:ind w:left="1440" w:firstLine="720"/>
       </w:pPr>
       <w:r>
-        <w:lastRenderedPageBreak/>
         <w:t xml:space="preserve">VEE Programs; </w:t>
       </w:r>
       <w:r>
@@ -2600,15 +2639,7 @@
         <w:ind w:left="1440" w:firstLine="720"/>
       </w:pPr>
       <w:r>
-        <w:t xml:space="preserve">Under VEE Setup Data </w:t>
-      </w:r>
-      <w:proofErr w:type="gramStart"/>
-      <w:r>
-        <w:t>place</w:t>
-      </w:r>
-      <w:proofErr w:type="gramEnd"/>
-      <w:r>
-        <w:t xml:space="preserve"> the following 3 pictures called by this program</w:t>
+        <w:t>Under VEE Setup Data place the following 3 pictures called by this program</w:t>
       </w:r>
     </w:p>
     <w:p>
@@ -2654,13 +2685,8 @@
       <w:pPr>
         <w:ind w:left="1440" w:firstLine="720"/>
       </w:pPr>
-      <w:proofErr w:type="gramStart"/>
-      <w:r>
-        <w:t>Also</w:t>
-      </w:r>
-      <w:proofErr w:type="gramEnd"/>
-      <w:r>
-        <w:t xml:space="preserve"> </w:t>
+      <w:r>
+        <w:t xml:space="preserve">Also </w:t>
       </w:r>
       <w:r>
         <w:t>in this directory insure that the data template is the most current version</w:t>
@@ -3008,8 +3034,6 @@
           <w:b/>
         </w:rPr>
       </w:pPr>
-      <w:bookmarkStart w:id="0" w:name="_GoBack"/>
-      <w:bookmarkEnd w:id="0"/>
     </w:p>
     <w:p>
       <w:r>
@@ -3068,7 +3092,7 @@
             <o:lock v:ext="edit" aspectratio="t"/>
           </v:shapetype>
           <v:shape id="_x0000_i1026" type="#_x0000_t75" style="width:436.5pt;height:229.5pt">
-            <v:imagedata r:id="rId10" o:title="N12_3541_Gain Setup"/>
+            <v:imagedata r:id="rId13" o:title="N12_3541_Gain Setup"/>
           </v:shape>
         </w:pict>
       </w:r>
@@ -3656,7 +3680,7 @@
         </w:rPr>
         <w:pict w14:anchorId="53D311A9">
           <v:shape id="Picture 80" o:spid="_x0000_i1028" type="#_x0000_t75" style="width:433.5pt;height:260.25pt;visibility:visible">
-            <v:imagedata r:id="rId11" o:title=""/>
+            <v:imagedata r:id="rId14" o:title=""/>
           </v:shape>
         </w:pict>
       </w:r>
@@ -3744,7 +3768,7 @@
         </w:rPr>
         <w:pict w14:anchorId="63596279">
           <v:shape id="_x0000_i1029" type="#_x0000_t75" style="width:440.25pt;height:253.5pt">
-            <v:imagedata r:id="rId12" o:title="N12_3541_Cal_Hardware_Mixer_Products"/>
+            <v:imagedata r:id="rId15" o:title="N12_3541_Cal_Hardware_Mixer_Products"/>
           </v:shape>
         </w:pict>
       </w:r>
@@ -3838,7 +3862,7 @@
         </w:rPr>
         <w:pict w14:anchorId="7723B33D">
           <v:shape id="_x0000_i1030" type="#_x0000_t75" style="width:465pt;height:230.25pt">
-            <v:imagedata r:id="rId13" o:title="N12_3541_Input_P1dB_Setup"/>
+            <v:imagedata r:id="rId16" o:title="N12_3541_Input_P1dB_Setup"/>
           </v:shape>
         </w:pict>
       </w:r>
@@ -3943,7 +3967,7 @@
         </w:rPr>
         <w:pict w14:anchorId="2FA031F5">
           <v:shape id="_x0000_i1031" type="#_x0000_t75" style="width:450.75pt;height:231pt">
-            <v:imagedata r:id="rId14" o:title="N12_3541_Mixer_Products_Setup"/>
+            <v:imagedata r:id="rId17" o:title="N12_3541_Mixer_Products_Setup"/>
           </v:shape>
         </w:pict>
       </w:r>
@@ -4000,7 +4024,7 @@
         </w:rPr>
         <w:pict w14:anchorId="2FA95527">
           <v:shape id="_x0000_i1032" type="#_x0000_t75" style="width:460.5pt;height:234.75pt">
-            <v:imagedata r:id="rId15" o:title="N12_3542_Mixer_Products_Setup"/>
+            <v:imagedata r:id="rId18" o:title="N12_3542_Mixer_Products_Setup"/>
           </v:shape>
         </w:pict>
       </w:r>
@@ -5061,145 +5085,9 @@
     </w:p>
     <w:p>
       <w:pPr>
-        <w:ind w:left="720" w:firstLine="720"/>
-      </w:pPr>
-    </w:p>
-    <w:p>
-      <w:pPr>
-        <w:ind w:left="720" w:firstLine="720"/>
-      </w:pPr>
-    </w:p>
-    <w:p>
-      <w:pPr>
-        <w:ind w:left="720" w:firstLine="720"/>
-      </w:pPr>
-    </w:p>
-    <w:p>
-      <w:pPr>
-        <w:ind w:left="720" w:firstLine="720"/>
-      </w:pPr>
-    </w:p>
-    <w:p>
-      <w:pPr>
-        <w:ind w:left="720" w:firstLine="720"/>
-      </w:pPr>
-    </w:p>
-    <w:p>
-      <w:pPr>
-        <w:ind w:left="720" w:firstLine="720"/>
-      </w:pPr>
-    </w:p>
-    <w:p>
-      <w:pPr>
-        <w:ind w:left="720" w:firstLine="720"/>
-      </w:pPr>
-    </w:p>
-    <w:p>
-      <w:pPr>
-        <w:ind w:left="720" w:firstLine="720"/>
-      </w:pPr>
-    </w:p>
-    <w:p>
-      <w:pPr>
-        <w:ind w:left="720" w:firstLine="720"/>
-      </w:pPr>
-    </w:p>
-    <w:p>
-      <w:pPr>
-        <w:ind w:left="720" w:firstLine="720"/>
-      </w:pPr>
-    </w:p>
-    <w:p>
-      <w:pPr>
-        <w:ind w:left="720" w:firstLine="720"/>
-      </w:pPr>
-    </w:p>
-    <w:p>
-      <w:pPr>
-        <w:ind w:left="720" w:firstLine="720"/>
-      </w:pPr>
-    </w:p>
-    <w:p>
-      <w:pPr>
-        <w:ind w:left="720" w:firstLine="720"/>
-      </w:pPr>
-    </w:p>
-    <w:p>
-      <w:pPr>
-        <w:ind w:left="720" w:firstLine="720"/>
-      </w:pPr>
-    </w:p>
-    <w:p>
-      <w:pPr>
-        <w:ind w:left="720" w:firstLine="720"/>
-      </w:pPr>
-    </w:p>
-    <w:p>
-      <w:pPr>
-        <w:ind w:left="720" w:firstLine="720"/>
-      </w:pPr>
-    </w:p>
-    <w:p>
-      <w:pPr>
-        <w:ind w:left="720" w:firstLine="720"/>
-      </w:pPr>
-    </w:p>
-    <w:p>
-      <w:pPr>
-        <w:ind w:left="720" w:firstLine="720"/>
-      </w:pPr>
-    </w:p>
-    <w:p>
-      <w:pPr>
-        <w:ind w:left="720" w:firstLine="720"/>
-      </w:pPr>
-    </w:p>
-    <w:p>
-      <w:pPr>
-        <w:ind w:left="720" w:firstLine="720"/>
-      </w:pPr>
-    </w:p>
-    <w:p>
-      <w:pPr>
-        <w:ind w:left="720" w:firstLine="720"/>
-      </w:pPr>
-    </w:p>
-    <w:p>
-      <w:pPr>
-        <w:ind w:left="720" w:firstLine="720"/>
-      </w:pPr>
-    </w:p>
-    <w:p>
-      <w:pPr>
-        <w:ind w:left="720" w:firstLine="720"/>
-      </w:pPr>
-    </w:p>
-    <w:p>
-      <w:pPr>
-        <w:ind w:left="720" w:firstLine="720"/>
-      </w:pPr>
-    </w:p>
-    <w:p>
-      <w:pPr>
-        <w:ind w:left="720" w:firstLine="720"/>
-      </w:pPr>
-    </w:p>
-    <w:p>
-      <w:pPr>
-        <w:ind w:left="720" w:firstLine="720"/>
-      </w:pPr>
-    </w:p>
-    <w:p>
-      <w:pPr>
-        <w:ind w:left="720" w:firstLine="720"/>
-      </w:pPr>
-    </w:p>
-    <w:p>
-      <w:pPr>
-        <w:ind w:firstLine="720"/>
-      </w:pPr>
-      <w:r>
-        <w:lastRenderedPageBreak/>
+        <w:ind w:firstLine="720"/>
+      </w:pPr>
+      <w:r>
         <w:t>VSWR: IF, RF &amp; Test Port;</w:t>
       </w:r>
       <w:r>
@@ -5217,40 +5105,66 @@
       <w:r>
         <w:t>:</w:t>
       </w:r>
-    </w:p>
-    <w:p>
-      <w:r>
-        <w:pict w14:anchorId="1FCC2833">
-          <v:shape id="_x0000_i1034" type="#_x0000_t75" style="width:519.75pt;height:282.75pt">
-            <v:imagedata r:id="rId16" o:title="N12-3541 RF VSWR Test SetUp"/>
+      <w:r>
+        <w:t xml:space="preserve"> </w:t>
+      </w:r>
+      <w:commentRangeStart w:id="2"/>
+      <w:r>
+        <w:pict w14:anchorId="38494753">
+          <v:shape id="_x0000_i1039" type="#_x0000_t75" style="width:519.75pt;height:282.75pt">
+            <v:imagedata r:id="rId19" o:title="N12-3541 RF VSWR Test SetUp"/>
           </v:shape>
         </w:pict>
       </w:r>
-      <w:r>
-        <w:pict w14:anchorId="086BDD73">
-          <v:shape id="_x0000_i1035" type="#_x0000_t75" style="width:519.75pt;height:282.75pt">
-            <v:imagedata r:id="rId17" o:title="N12-3541 J6 Test Port VSWR, Insertion &amp; Switch Isolation Test SetUp"/>
+      <w:commentRangeEnd w:id="2"/>
+      <w:r>
+        <w:rPr>
+          <w:rStyle w:val="CommentReference"/>
+        </w:rPr>
+        <w:commentReference w:id="2"/>
+      </w:r>
+    </w:p>
+    <w:p>
+      <w:commentRangeStart w:id="3"/>
+      <w:r>
+        <w:lastRenderedPageBreak/>
+        <w:pict w14:anchorId="38D26271">
+          <v:shape id="_x0000_i1045" type="#_x0000_t75" style="width:503.25pt;height:285pt">
+            <v:imagedata r:id="rId20" o:title="N12-3541 IF J7 VSWR Test SetUp"/>
           </v:shape>
         </w:pict>
       </w:r>
-    </w:p>
-    <w:p>
-      <w:r>
-        <w:lastRenderedPageBreak/>
-        <w:pict w14:anchorId="5AA32456">
-          <v:shape id="_x0000_i1036" type="#_x0000_t75" style="width:503.25pt;height:285pt">
-            <v:imagedata r:id="rId18" o:title="N12-3541 IF J7 VSWR Test SetUp"/>
-          </v:shape>
-        </w:pict>
+      <w:commentRangeEnd w:id="3"/>
+      <w:r>
+        <w:rPr>
+          <w:rStyle w:val="CommentReference"/>
+        </w:rPr>
+        <w:commentReference w:id="3"/>
       </w:r>
     </w:p>
     <w:p/>
     <w:p/>
     <w:p/>
+    <w:p>
+      <w:commentRangeStart w:id="5"/>
+      <w:r>
+        <w:pict w14:anchorId="461E49C7">
+          <v:shape id="_x0000_i1042" type="#_x0000_t75" style="width:519.75pt;height:282.75pt">
+            <v:imagedata r:id="rId21" o:title="N12-3541 J6 Test Port VSWR, Insertion &amp; Switch Isolation Test SetUp"/>
+          </v:shape>
+        </w:pict>
+      </w:r>
+      <w:commentRangeEnd w:id="5"/>
+      <w:r>
+        <w:rPr>
+          <w:rStyle w:val="CommentReference"/>
+        </w:rPr>
+        <w:commentReference w:id="5"/>
+      </w:r>
+    </w:p>
     <w:p/>
     <w:p/>
     <w:p/>
-    <w:p/>
     <w:p>
       <w:pPr>
         <w:rPr>
@@ -5261,8 +5175,8 @@
       </w:pPr>
     </w:p>
     <w:sectPr>
-      <w:headerReference w:type="default" r:id="rId19"/>
-      <w:footerReference w:type="default" r:id="rId20"/>
+      <w:headerReference w:type="default" r:id="rId22"/>
+      <w:footerReference w:type="default" r:id="rId23"/>
       <w:pgSz w:w="12240" w:h="15840"/>
       <w:pgMar w:top="990" w:right="900" w:bottom="1440" w:left="540" w:header="720" w:footer="430" w:gutter="0"/>
       <w:pgBorders w:offsetFrom="page">
@@ -5275,6 +5189,116 @@
     </w:sectPr>
   </w:body>
 </w:document>
+</file>
+
+<file path=word/comments.xml><?xml version="1.0" encoding="utf-8"?>
+<w:comments xmlns:wpc="http://schemas.microsoft.com/office/word/2010/wordprocessingCanvas" xmlns:cx="http://schemas.microsoft.com/office/drawing/2014/chartex" xmlns:cx1="http://schemas.microsoft.com/office/drawing/2015/9/8/chartex" xmlns:cx2="http://schemas.microsoft.com/office/drawing/2015/10/21/chartex" xmlns:cx3="http://schemas.microsoft.com/office/drawing/2016/5/9/chartex" xmlns:cx4="http://schemas.microsoft.com/office/drawing/2016/5/10/chartex" xmlns:cx5="http://schemas.microsoft.com/office/drawing/2016/5/11/chartex" xmlns:cx6="http://schemas.microsoft.com/office/drawing/2016/5/12/chartex" xmlns:cx7="http://schemas.microsoft.com/office/drawing/2016/5/13/chartex" xmlns:cx8="http://schemas.microsoft.com/office/drawing/2016/5/14/chartex" xmlns:mc="http://schemas.openxmlformats.org/markup-compatibility/2006" xmlns:aink="http://schemas.microsoft.com/office/drawing/2016/ink" xmlns:am3d="http://schemas.microsoft.com/office/drawing/2017/model3d" xmlns:o="urn:schemas-microsoft-com:office:office" xmlns:r="http://schemas.openxmlformats.org/officeDocument/2006/relationships" xmlns:m="http://schemas.openxmlformats.org/officeDocument/2006/math" xmlns:v="urn:schemas-microsoft-com:vml" xmlns:wp14="http://schemas.microsoft.com/office/word/2010/wordprocessingDrawing" xmlns:wp="http://schemas.openxmlformats.org/drawingml/2006/wordprocessingDrawing" xmlns:w10="urn:schemas-microsoft-com:office:word" xmlns:w="http://schemas.openxmlformats.org/wordprocessingml/2006/main" xmlns:w14="http://schemas.microsoft.com/office/word/2010/wordml" xmlns:w15="http://schemas.microsoft.com/office/word/2012/wordml" xmlns:w16cid="http://schemas.microsoft.com/office/word/2016/wordml/cid" xmlns:w16se="http://schemas.microsoft.com/office/word/2015/wordml/symex" xmlns:wpg="http://schemas.microsoft.com/office/word/2010/wordprocessingGroup" xmlns:wpi="http://schemas.microsoft.com/office/word/2010/wordprocessingInk" xmlns:wne="http://schemas.microsoft.com/office/word/2006/wordml" xmlns:wps="http://schemas.microsoft.com/office/word/2010/wordprocessingShape" mc:Ignorable="w14 w15 w16se w16cid wp14">
+  <w:comment w:id="0" w:author="Steve Applen" w:date="2020-09-11T17:04:00Z" w:initials="SA">
+    <w:p>
+      <w:pPr>
+        <w:pStyle w:val="CommentText"/>
+      </w:pPr>
+      <w:r>
+        <w:rPr>
+          <w:rStyle w:val="CommentReference"/>
+        </w:rPr>
+        <w:annotationRef/>
+      </w:r>
+      <w:r>
+        <w:rPr>
+          <w:rStyle w:val="CommentReference"/>
+        </w:rPr>
+        <w:t>Description of rev D</w:t>
+      </w:r>
+    </w:p>
+  </w:comment>
+  <w:comment w:id="1" w:author="Steve Applen" w:date="2020-09-11T17:04:00Z" w:initials="SA">
+    <w:p>
+      <w:pPr>
+        <w:pStyle w:val="CommentText"/>
+      </w:pPr>
+      <w:r>
+        <w:rPr>
+          <w:rStyle w:val="CommentReference"/>
+        </w:rPr>
+        <w:annotationRef/>
+      </w:r>
+      <w:r>
+        <w:t>New test capabilities</w:t>
+      </w:r>
+    </w:p>
+  </w:comment>
+  <w:comment w:id="2" w:author="Steve Applen" w:date="2020-09-11T17:32:00Z" w:initials="SA">
+    <w:p>
+      <w:pPr>
+        <w:pStyle w:val="CommentText"/>
+      </w:pPr>
+      <w:r>
+        <w:rPr>
+          <w:rStyle w:val="CommentReference"/>
+        </w:rPr>
+        <w:annotationRef/>
+      </w:r>
+      <w:r>
+        <w:t>Remove “NC”, add dotted lines</w:t>
+      </w:r>
+    </w:p>
+  </w:comment>
+  <w:comment w:id="3" w:author="Steve Applen" w:date="2020-09-11T17:38:00Z" w:initials="SA">
+    <w:p>
+      <w:pPr>
+        <w:pStyle w:val="CommentText"/>
+      </w:pPr>
+      <w:r>
+        <w:rPr>
+          <w:rStyle w:val="CommentReference"/>
+        </w:rPr>
+        <w:annotationRef/>
+      </w:r>
+      <w:r>
+        <w:t xml:space="preserve">Remove “-&gt;” replace with “to” </w:t>
+      </w:r>
+      <w:bookmarkStart w:id="4" w:name="_GoBack"/>
+      <w:bookmarkEnd w:id="4"/>
+    </w:p>
+  </w:comment>
+  <w:comment w:id="5" w:author="Steve Applen" w:date="2020-09-11T17:33:00Z" w:initials="SA">
+    <w:p>
+      <w:pPr>
+        <w:pStyle w:val="CommentText"/>
+      </w:pPr>
+      <w:r>
+        <w:rPr>
+          <w:rStyle w:val="CommentReference"/>
+        </w:rPr>
+        <w:annotationRef/>
+      </w:r>
+      <w:r>
+        <w:t xml:space="preserve">Remove redundant text “test port in”, remove -&gt; and replace with “to” </w:t>
+      </w:r>
+    </w:p>
+  </w:comment>
+</w:comments>
+</file>
+
+<file path=word/commentsExtended.xml><?xml version="1.0" encoding="utf-8"?>
+<w15:commentsEx xmlns:wpc="http://schemas.microsoft.com/office/word/2010/wordprocessingCanvas" xmlns:cx="http://schemas.microsoft.com/office/drawing/2014/chartex" xmlns:cx1="http://schemas.microsoft.com/office/drawing/2015/9/8/chartex" xmlns:cx2="http://schemas.microsoft.com/office/drawing/2015/10/21/chartex" xmlns:cx3="http://schemas.microsoft.com/office/drawing/2016/5/9/chartex" xmlns:cx4="http://schemas.microsoft.com/office/drawing/2016/5/10/chartex" xmlns:cx5="http://schemas.microsoft.com/office/drawing/2016/5/11/chartex" xmlns:cx6="http://schemas.microsoft.com/office/drawing/2016/5/12/chartex" xmlns:cx7="http://schemas.microsoft.com/office/drawing/2016/5/13/chartex" xmlns:cx8="http://schemas.microsoft.com/office/drawing/2016/5/14/chartex" xmlns:mc="http://schemas.openxmlformats.org/markup-compatibility/2006" xmlns:aink="http://schemas.microsoft.com/office/drawing/2016/ink" xmlns:am3d="http://schemas.microsoft.com/office/drawing/2017/model3d" xmlns:o="urn:schemas-microsoft-com:office:office" xmlns:r="http://schemas.openxmlformats.org/officeDocument/2006/relationships" xmlns:m="http://schemas.openxmlformats.org/officeDocument/2006/math" xmlns:v="urn:schemas-microsoft-com:vml" xmlns:wp14="http://schemas.microsoft.com/office/word/2010/wordprocessingDrawing" xmlns:wp="http://schemas.openxmlformats.org/drawingml/2006/wordprocessingDrawing" xmlns:w10="urn:schemas-microsoft-com:office:word" xmlns:w="http://schemas.openxmlformats.org/wordprocessingml/2006/main" xmlns:w14="http://schemas.microsoft.com/office/word/2010/wordml" xmlns:w15="http://schemas.microsoft.com/office/word/2012/wordml" xmlns:w16cid="http://schemas.microsoft.com/office/word/2016/wordml/cid" xmlns:w16se="http://schemas.microsoft.com/office/word/2015/wordml/symex" xmlns:wpg="http://schemas.microsoft.com/office/word/2010/wordprocessingGroup" xmlns:wpi="http://schemas.microsoft.com/office/word/2010/wordprocessingInk" xmlns:wne="http://schemas.microsoft.com/office/word/2006/wordml" xmlns:wps="http://schemas.microsoft.com/office/word/2010/wordprocessingShape" mc:Ignorable="w14 w15 w16se w16cid wp14">
+  <w15:commentEx w15:paraId="5D9D2145" w15:done="0"/>
+  <w15:commentEx w15:paraId="49F52143" w15:done="0"/>
+  <w15:commentEx w15:paraId="52D925A9" w15:done="0"/>
+  <w15:commentEx w15:paraId="6FBAC52B" w15:done="0"/>
+  <w15:commentEx w15:paraId="0775AB5D" w15:done="0"/>
+</w15:commentsEx>
+</file>
+
+<file path=word/commentsIds.xml><?xml version="1.0" encoding="utf-8"?>
+<w16cid:commentsIds xmlns:wpc="http://schemas.microsoft.com/office/word/2010/wordprocessingCanvas" xmlns:cx="http://schemas.microsoft.com/office/drawing/2014/chartex" xmlns:cx1="http://schemas.microsoft.com/office/drawing/2015/9/8/chartex" xmlns:cx2="http://schemas.microsoft.com/office/drawing/2015/10/21/chartex" xmlns:cx3="http://schemas.microsoft.com/office/drawing/2016/5/9/chartex" xmlns:cx4="http://schemas.microsoft.com/office/drawing/2016/5/10/chartex" xmlns:cx5="http://schemas.microsoft.com/office/drawing/2016/5/11/chartex" xmlns:cx6="http://schemas.microsoft.com/office/drawing/2016/5/12/chartex" xmlns:cx7="http://schemas.microsoft.com/office/drawing/2016/5/13/chartex" xmlns:cx8="http://schemas.microsoft.com/office/drawing/2016/5/14/chartex" xmlns:mc="http://schemas.openxmlformats.org/markup-compatibility/2006" xmlns:aink="http://schemas.microsoft.com/office/drawing/2016/ink" xmlns:am3d="http://schemas.microsoft.com/office/drawing/2017/model3d" xmlns:o="urn:schemas-microsoft-com:office:office" xmlns:r="http://schemas.openxmlformats.org/officeDocument/2006/relationships" xmlns:m="http://schemas.openxmlformats.org/officeDocument/2006/math" xmlns:v="urn:schemas-microsoft-com:vml" xmlns:wp14="http://schemas.microsoft.com/office/word/2010/wordprocessingDrawing" xmlns:wp="http://schemas.openxmlformats.org/drawingml/2006/wordprocessingDrawing" xmlns:w10="urn:schemas-microsoft-com:office:word" xmlns:w="http://schemas.openxmlformats.org/wordprocessingml/2006/main" xmlns:w14="http://schemas.microsoft.com/office/word/2010/wordml" xmlns:w15="http://schemas.microsoft.com/office/word/2012/wordml" xmlns:w16cid="http://schemas.microsoft.com/office/word/2016/wordml/cid" xmlns:w16se="http://schemas.microsoft.com/office/word/2015/wordml/symex" xmlns:wpg="http://schemas.microsoft.com/office/word/2010/wordprocessingGroup" xmlns:wpi="http://schemas.microsoft.com/office/word/2010/wordprocessingInk" xmlns:wne="http://schemas.microsoft.com/office/word/2006/wordml" xmlns:wps="http://schemas.microsoft.com/office/word/2010/wordprocessingShape" mc:Ignorable="w14 w15 w16se w16cid wp14">
+  <w16cid:commentId w16cid:paraId="5D9D2145" w16cid:durableId="23062C9C"/>
+  <w16cid:commentId w16cid:paraId="49F52143" w16cid:durableId="23062CBB"/>
+  <w16cid:commentId w16cid:paraId="52D925A9" w16cid:durableId="23063326"/>
+  <w16cid:commentId w16cid:paraId="6FBAC52B" w16cid:durableId="2306347D"/>
+  <w16cid:commentId w16cid:paraId="0775AB5D" w16cid:durableId="23063375"/>
+</w16cid:commentsIds>
 </file>
 
 <file path=word/endnotes.xml><?xml version="1.0" encoding="utf-8"?>
@@ -5458,18 +5482,8 @@
               <w:sz w:val="11"/>
               <w:szCs w:val="11"/>
             </w:rPr>
-            <w:t xml:space="preserve">2 PLACE </w:t>
-          </w:r>
-          <w:proofErr w:type="gramStart"/>
-          <w:r>
-            <w:rPr>
-              <w:rFonts w:ascii="Arial" w:hAnsi="Arial"/>
-              <w:sz w:val="11"/>
-              <w:szCs w:val="11"/>
-            </w:rPr>
-            <w:t>DECIMAL</w:t>
-          </w:r>
-          <w:proofErr w:type="gramEnd"/>
+            <w:t>2 PLACE DECIMAL</w:t>
+          </w:r>
           <w:r>
             <w:rPr>
               <w:rFonts w:ascii="Arial" w:hAnsi="Arial"/>
@@ -5511,18 +5525,8 @@
               <w:sz w:val="11"/>
               <w:szCs w:val="11"/>
             </w:rPr>
-            <w:t xml:space="preserve">3 PLACE </w:t>
-          </w:r>
-          <w:proofErr w:type="gramStart"/>
-          <w:r>
-            <w:rPr>
-              <w:rFonts w:ascii="Arial" w:hAnsi="Arial"/>
-              <w:sz w:val="11"/>
-              <w:szCs w:val="11"/>
-            </w:rPr>
-            <w:t>DECIMAL</w:t>
-          </w:r>
-          <w:proofErr w:type="gramEnd"/>
+            <w:t>3 PLACE DECIMAL</w:t>
+          </w:r>
           <w:r>
             <w:rPr>
               <w:rFonts w:ascii="Arial" w:hAnsi="Arial"/>
@@ -9193,6 +9197,14 @@
     <w:abstractNumId w:val="5"/>
   </w:num>
 </w:numbering>
+</file>
+
+<file path=word/people.xml><?xml version="1.0" encoding="utf-8"?>
+<w15:people xmlns:wpc="http://schemas.microsoft.com/office/word/2010/wordprocessingCanvas" xmlns:cx="http://schemas.microsoft.com/office/drawing/2014/chartex" xmlns:cx1="http://schemas.microsoft.com/office/drawing/2015/9/8/chartex" xmlns:cx2="http://schemas.microsoft.com/office/drawing/2015/10/21/chartex" xmlns:cx3="http://schemas.microsoft.com/office/drawing/2016/5/9/chartex" xmlns:cx4="http://schemas.microsoft.com/office/drawing/2016/5/10/chartex" xmlns:cx5="http://schemas.microsoft.com/office/drawing/2016/5/11/chartex" xmlns:cx6="http://schemas.microsoft.com/office/drawing/2016/5/12/chartex" xmlns:cx7="http://schemas.microsoft.com/office/drawing/2016/5/13/chartex" xmlns:cx8="http://schemas.microsoft.com/office/drawing/2016/5/14/chartex" xmlns:mc="http://schemas.openxmlformats.org/markup-compatibility/2006" xmlns:aink="http://schemas.microsoft.com/office/drawing/2016/ink" xmlns:am3d="http://schemas.microsoft.com/office/drawing/2017/model3d" xmlns:o="urn:schemas-microsoft-com:office:office" xmlns:r="http://schemas.openxmlformats.org/officeDocument/2006/relationships" xmlns:m="http://schemas.openxmlformats.org/officeDocument/2006/math" xmlns:v="urn:schemas-microsoft-com:vml" xmlns:wp14="http://schemas.microsoft.com/office/word/2010/wordprocessingDrawing" xmlns:wp="http://schemas.openxmlformats.org/drawingml/2006/wordprocessingDrawing" xmlns:w10="urn:schemas-microsoft-com:office:word" xmlns:w="http://schemas.openxmlformats.org/wordprocessingml/2006/main" xmlns:w14="http://schemas.microsoft.com/office/word/2010/wordml" xmlns:w15="http://schemas.microsoft.com/office/word/2012/wordml" xmlns:w16cid="http://schemas.microsoft.com/office/word/2016/wordml/cid" xmlns:w16se="http://schemas.microsoft.com/office/word/2015/wordml/symex" xmlns:wpg="http://schemas.microsoft.com/office/word/2010/wordprocessingGroup" xmlns:wpi="http://schemas.microsoft.com/office/word/2010/wordprocessingInk" xmlns:wne="http://schemas.microsoft.com/office/word/2006/wordml" xmlns:wps="http://schemas.microsoft.com/office/word/2010/wordprocessingShape" mc:Ignorable="w14 w15 w16se w16cid wp14">
+  <w15:person w15:author="Steve Applen">
+    <w15:presenceInfo w15:providerId="AD" w15:userId="S::sapplen@nordengroup.com::8a23fbc6-f83d-48ab-9d96-d7c273bfa159"/>
+  </w15:person>
+</w15:people>
 </file>
 
 <file path=word/styles.xml><?xml version="1.0" encoding="utf-8"?>
@@ -9840,6 +9852,59 @@
       <w:szCs w:val="16"/>
     </w:rPr>
   </w:style>
+  <w:style w:type="character" w:styleId="CommentReference">
+    <w:name w:val="annotation reference"/>
+    <w:uiPriority w:val="99"/>
+    <w:semiHidden/>
+    <w:unhideWhenUsed/>
+    <w:rsid w:val="00427EA3"/>
+    <w:rPr>
+      <w:sz w:val="16"/>
+      <w:szCs w:val="16"/>
+    </w:rPr>
+  </w:style>
+  <w:style w:type="paragraph" w:styleId="CommentText">
+    <w:name w:val="annotation text"/>
+    <w:basedOn w:val="Normal"/>
+    <w:link w:val="CommentTextChar"/>
+    <w:uiPriority w:val="99"/>
+    <w:semiHidden/>
+    <w:unhideWhenUsed/>
+    <w:rsid w:val="00427EA3"/>
+  </w:style>
+  <w:style w:type="character" w:customStyle="1" w:styleId="CommentTextChar">
+    <w:name w:val="Comment Text Char"/>
+    <w:basedOn w:val="DefaultParagraphFont"/>
+    <w:link w:val="CommentText"/>
+    <w:uiPriority w:val="99"/>
+    <w:semiHidden/>
+    <w:rsid w:val="00427EA3"/>
+  </w:style>
+  <w:style w:type="paragraph" w:styleId="CommentSubject">
+    <w:name w:val="annotation subject"/>
+    <w:basedOn w:val="CommentText"/>
+    <w:next w:val="CommentText"/>
+    <w:link w:val="CommentSubjectChar"/>
+    <w:uiPriority w:val="99"/>
+    <w:semiHidden/>
+    <w:unhideWhenUsed/>
+    <w:rsid w:val="00427EA3"/>
+    <w:rPr>
+      <w:b/>
+      <w:bCs/>
+    </w:rPr>
+  </w:style>
+  <w:style w:type="character" w:customStyle="1" w:styleId="CommentSubjectChar">
+    <w:name w:val="Comment Subject Char"/>
+    <w:link w:val="CommentSubject"/>
+    <w:uiPriority w:val="99"/>
+    <w:semiHidden/>
+    <w:rsid w:val="00427EA3"/>
+    <w:rPr>
+      <w:b/>
+      <w:bCs/>
+    </w:rPr>
+  </w:style>
 </w:styles>
 </file>
 
@@ -10143,7 +10208,7 @@
 </file>
 
 <file path=customXml/itemProps1.xml><?xml version="1.0" encoding="utf-8"?>
-<ds:datastoreItem xmlns:ds="http://schemas.openxmlformats.org/officeDocument/2006/customXml" ds:itemID="{769D9570-B750-465C-81B2-BF8BD7E1D708}">
+<ds:datastoreItem xmlns:ds="http://schemas.openxmlformats.org/officeDocument/2006/customXml" ds:itemID="{E1D049D0-7C78-4D49-8873-706165786338}">
   <ds:schemaRefs>
     <ds:schemaRef ds:uri="http://schemas.openxmlformats.org/officeDocument/2006/bibliography"/>
   </ds:schemaRefs>

</xml_diff>